<commit_message>
Lab4 PWS with гайд
</commit_message>
<xml_diff>
--- a/7sem/ОУИС (Нистюк Подручный)/Реферат_Трубач.docx
+++ b/7sem/ОУИС (Нистюк Подручный)/Реферат_Трубач.docx
@@ -318,110 +318,63 @@
           <w:r>
             <w:fldChar w:fldCharType="separate"/>
           </w:r>
-          <w:bookmarkStart w:id="0" w:name="_GoBack"/>
-          <w:bookmarkEnd w:id="0"/>
-          <w:r>
-            <w:rPr>
-              <w:rStyle w:val="aa"/>
-              <w:noProof/>
-            </w:rPr>
-            <w:fldChar w:fldCharType="begin"/>
-          </w:r>
-          <w:r>
-            <w:rPr>
-              <w:rStyle w:val="aa"/>
-              <w:noProof/>
-            </w:rPr>
-            <w:instrText xml:space="preserve"> </w:instrText>
-          </w:r>
-          <w:r>
-            <w:rPr>
-              <w:noProof/>
-            </w:rPr>
-            <w:instrText>HYPERLINK \l "_Toc178713728"</w:instrText>
-          </w:r>
-          <w:r>
-            <w:rPr>
-              <w:rStyle w:val="aa"/>
-              <w:noProof/>
-            </w:rPr>
-            <w:instrText xml:space="preserve"> </w:instrText>
-          </w:r>
-          <w:r>
-            <w:rPr>
-              <w:rStyle w:val="aa"/>
-              <w:noProof/>
-            </w:rPr>
-          </w:r>
-          <w:r>
-            <w:rPr>
-              <w:rStyle w:val="aa"/>
-              <w:noProof/>
-            </w:rPr>
-            <w:fldChar w:fldCharType="separate"/>
-          </w:r>
-          <w:r>
-            <w:rPr>
-              <w:rStyle w:val="aa"/>
-              <w:noProof/>
-            </w:rPr>
-            <w:t>Введение</w:t>
-          </w:r>
-          <w:r>
-            <w:rPr>
-              <w:noProof/>
-              <w:webHidden/>
-            </w:rPr>
-            <w:tab/>
-          </w:r>
-          <w:r>
-            <w:rPr>
-              <w:noProof/>
-              <w:webHidden/>
-            </w:rPr>
-            <w:fldChar w:fldCharType="begin"/>
-          </w:r>
-          <w:r>
-            <w:rPr>
-              <w:noProof/>
-              <w:webHidden/>
-            </w:rPr>
-            <w:instrText xml:space="preserve"> PAGEREF _Toc178713728 \h </w:instrText>
-          </w:r>
-          <w:r>
-            <w:rPr>
-              <w:noProof/>
-              <w:webHidden/>
-            </w:rPr>
-          </w:r>
-          <w:r>
-            <w:rPr>
-              <w:noProof/>
-              <w:webHidden/>
-            </w:rPr>
-            <w:fldChar w:fldCharType="separate"/>
-          </w:r>
-          <w:r>
-            <w:rPr>
-              <w:noProof/>
-              <w:webHidden/>
-            </w:rPr>
-            <w:t>5</w:t>
-          </w:r>
-          <w:r>
-            <w:rPr>
-              <w:noProof/>
-              <w:webHidden/>
-            </w:rPr>
-            <w:fldChar w:fldCharType="end"/>
-          </w:r>
-          <w:r>
-            <w:rPr>
-              <w:rStyle w:val="aa"/>
-              <w:noProof/>
-            </w:rPr>
-            <w:fldChar w:fldCharType="end"/>
-          </w:r>
+          <w:hyperlink w:anchor="_Toc178713728" w:history="1">
+            <w:r>
+              <w:rPr>
+                <w:rStyle w:val="aa"/>
+                <w:noProof/>
+              </w:rPr>
+              <w:t>Введение</w:t>
+            </w:r>
+            <w:r>
+              <w:rPr>
+                <w:noProof/>
+                <w:webHidden/>
+              </w:rPr>
+              <w:tab/>
+            </w:r>
+            <w:r>
+              <w:rPr>
+                <w:noProof/>
+                <w:webHidden/>
+              </w:rPr>
+              <w:fldChar w:fldCharType="begin"/>
+            </w:r>
+            <w:r>
+              <w:rPr>
+                <w:noProof/>
+                <w:webHidden/>
+              </w:rPr>
+              <w:instrText xml:space="preserve"> PAGEREF _Toc178713728 \h </w:instrText>
+            </w:r>
+            <w:r>
+              <w:rPr>
+                <w:noProof/>
+                <w:webHidden/>
+              </w:rPr>
+            </w:r>
+            <w:r>
+              <w:rPr>
+                <w:noProof/>
+                <w:webHidden/>
+              </w:rPr>
+              <w:fldChar w:fldCharType="separate"/>
+            </w:r>
+            <w:r>
+              <w:rPr>
+                <w:noProof/>
+                <w:webHidden/>
+              </w:rPr>
+              <w:t>5</w:t>
+            </w:r>
+            <w:r>
+              <w:rPr>
+                <w:noProof/>
+                <w:webHidden/>
+              </w:rPr>
+              <w:fldChar w:fldCharType="end"/>
+            </w:r>
+          </w:hyperlink>
         </w:p>
         <w:p>
           <w:pPr>
@@ -1017,12 +970,12 @@
         <w:ind w:firstLine="0"/>
         <w:jc w:val="center"/>
       </w:pPr>
-      <w:bookmarkStart w:id="1" w:name="_Toc178713728"/>
+      <w:bookmarkStart w:id="0" w:name="_Toc178713728"/>
       <w:r>
         <w:lastRenderedPageBreak/>
         <w:t>Введение</w:t>
       </w:r>
-      <w:bookmarkEnd w:id="1"/>
+      <w:bookmarkEnd w:id="0"/>
     </w:p>
     <w:p>
       <w:pPr>
@@ -1064,10 +1017,7 @@
         <w:t>Целью данного реферата является рассмотрение принципа работы метода PVD, а также анализ его применения в задачах цифровой стеганографии.</w:t>
       </w:r>
       <w:r>
-        <w:t xml:space="preserve"> </w:t>
-      </w:r>
-      <w:r>
-        <w:t xml:space="preserve">В работе также будут рассмотрены основные преимущества и недостатки метода PVD, примеры его использования в реальных приложениях, а также возможные альтернативы данному методу. Важной частью исследования станет обзор методов улучшения безопасности </w:t>
+        <w:t xml:space="preserve"> В работе также будут рассмотрены основные преимущества и недостатки метода PVD, примеры его использования в реальных приложениях, а также возможные альтернативы данному методу. Важной частью исследования станет обзор методов улучшения безопасности </w:t>
       </w:r>
       <w:proofErr w:type="spellStart"/>
       <w:r>
@@ -1086,7 +1036,7 @@
         <w:pStyle w:val="1"/>
         <w:spacing w:after="240"/>
       </w:pPr>
-      <w:bookmarkStart w:id="2" w:name="_Toc178713729"/>
+      <w:bookmarkStart w:id="1" w:name="_Toc178713729"/>
       <w:r>
         <w:lastRenderedPageBreak/>
         <w:t xml:space="preserve">1 </w:t>
@@ -1094,7 +1044,7 @@
       <w:r>
         <w:t>Цифровая стеганография</w:t>
       </w:r>
-      <w:bookmarkEnd w:id="2"/>
+      <w:bookmarkEnd w:id="1"/>
     </w:p>
     <w:p>
       <w:pPr>
@@ -1472,7 +1422,7 @@
     </w:p>
     <w:p>
       <w:pPr>
-        <w:spacing w:after="0"/>
+        <w:pStyle w:val="aff3"/>
         <w:rPr>
           <w:lang w:eastAsia="ru-RU"/>
         </w:rPr>
@@ -1493,7 +1443,7 @@
       <w:pPr>
         <w:pStyle w:val="2"/>
       </w:pPr>
-      <w:bookmarkStart w:id="3" w:name="_Toc178713730"/>
+      <w:bookmarkStart w:id="2" w:name="_Toc178713730"/>
       <w:r>
         <w:t>1.</w:t>
       </w:r>
@@ -1512,7 +1462,7 @@
         </w:rPr>
         <w:t>PVD</w:t>
       </w:r>
-      <w:bookmarkEnd w:id="3"/>
+      <w:bookmarkEnd w:id="2"/>
       <w:r>
         <w:t xml:space="preserve"> </w:t>
       </w:r>
@@ -1538,11 +1488,11 @@
       </w:r>
       <w:proofErr w:type="spellEnd"/>
       <w:r>
-        <w:t xml:space="preserve">) основан на использовании разницы между значениями соседних пикселей изображения. В зависимости от величины этой разницы, данные можно скрыть с минимальными изменениями. Основная идея </w:t>
+        <w:t xml:space="preserve">) основан на использовании разницы между значениями соседних пикселей изображения. В зависимости от величины этой разницы, данные можно скрыть с минимальными изменениями. Основная идея заключается в том, что большие различия между пикселями позволяют встраивать </w:t>
       </w:r>
       <w:r>
         <w:lastRenderedPageBreak/>
-        <w:t>заключается в том, что большие различия между пикселями позволяют встраивать больше данных, в то время как при малых различиях скрывать информацию нужно осторожно, чтобы избежать заметных искажений.</w:t>
+        <w:t>больше данных, в то время как при малых различиях скрывать информацию нужно осторожно, чтобы избежать заметных искажений.</w:t>
       </w:r>
     </w:p>
     <w:p>
@@ -1894,20 +1844,19 @@
           <w:lang w:val="en-US"/>
         </w:rPr>
         <w:br/>
-        <w:t xml:space="preserve">            new_pixel1 = tuple((channel &amp; ~1) | int(data_to_hide[j], </w:t>
+        <w:t xml:space="preserve">            new_pixel1 = tuple((channel &amp; ~1) | int(data_to_hide[j], 2) if j &lt; num_bits_to_hide else channel</w:t>
+      </w:r>
+      <w:r>
+        <w:rPr>
+          <w:lang w:val="en-US"/>
+        </w:rPr>
+        <w:br/>
       </w:r>
       <w:r>
         <w:rPr>
           <w:lang w:val="en-US"/>
         </w:rPr>
         <w:lastRenderedPageBreak/>
-        <w:t>2) if j &lt; num_bits_to_hide else channel</w:t>
-      </w:r>
-      <w:r>
-        <w:rPr>
-          <w:lang w:val="en-US"/>
-        </w:rPr>
-        <w:br/>
         <w:t xml:space="preserve">                               for j, channel in enumerate(pixel1))</w:t>
       </w:r>
       <w:r>
@@ -2086,15 +2035,9 @@
     <w:p>
       <w:pPr>
         <w:pStyle w:val="aff5"/>
-        <w:rPr>
-          <w:lang w:val="en-US"/>
-        </w:rPr>
-      </w:pPr>
-      <w:r>
-        <w:t>Рисунок</w:t>
-      </w:r>
-      <w:r>
-        <w:t xml:space="preserve"> 1</w:t>
+      </w:pPr>
+      <w:r>
+        <w:t>Рисунок 1</w:t>
       </w:r>
       <w:r>
         <w:t xml:space="preserve">.1 – </w:t>
@@ -2108,22 +2051,19 @@
         <w:pStyle w:val="aff3"/>
       </w:pPr>
       <w:r>
-        <w:t xml:space="preserve">Как можно видеть, размер картинки уменьшился, это связано с тем, что мы изменяем значение некоторых пикселей в изображении для встраивания сообщения. Каждый раз, когда мы модифицируем пиксель, мы потенциально изменяем его </w:t>
-      </w:r>
+        <w:t>Как можно видеть, размер картинки уменьшился, это связано с тем, что мы изменяем значение некоторых пикселей в изображении для встраивания сообщения. Каждый раз, когда мы модифицируем пиксель, мы потенциально изменяем его цветовые компоненты, и в некоторых случаях это может привести к уменьшению общей цветовой палитры, используемой в изображении.</w:t>
+      </w:r>
+    </w:p>
+    <w:p>
+      <w:pPr>
+        <w:pStyle w:val="2"/>
+      </w:pPr>
+      <w:bookmarkStart w:id="3" w:name="_Toc178713731"/>
       <w:r>
         <w:lastRenderedPageBreak/>
-        <w:t>цветовые компоненты, и в некоторых случаях это может привести к уменьшению общей цветовой палитры, используемой в изображении.</w:t>
-      </w:r>
-    </w:p>
-    <w:p>
-      <w:pPr>
-        <w:pStyle w:val="2"/>
-      </w:pPr>
-      <w:bookmarkStart w:id="4" w:name="_Toc178713731"/>
-      <w:r>
         <w:t>1.2 Преимущества и недостатки метода PVD</w:t>
       </w:r>
-      <w:bookmarkEnd w:id="4"/>
+      <w:bookmarkEnd w:id="3"/>
     </w:p>
     <w:p>
       <w:pPr>
@@ -2259,11 +2199,9 @@
       <w:r>
         <w:t xml:space="preserve">Потеря данных при сжатии. При применении данного метода и последующего использования сжатия, например, с использованием алгоритма JPEG, внедренная информация, </w:t>
       </w:r>
-      <w:proofErr w:type="spellStart"/>
-      <w:r>
-        <w:t>изза</w:t>
-      </w:r>
-      <w:proofErr w:type="spellEnd"/>
+      <w:r>
+        <w:t>из-за</w:t>
+      </w:r>
       <w:r>
         <w:t xml:space="preserve"> изменений в значениях пикселей, имеет возможность частично или даже полностью быть утерянной.</w:t>
       </w:r>
@@ -2278,7 +2216,12 @@
         <w:ind w:left="0" w:firstLine="709"/>
       </w:pPr>
       <w:r>
-        <w:t>Сложность реализации. Для вычисления необходимых интервалов и обработки пикселей, такой метод обязывает применение более сложных методов, что в дальнейшем увеличивает вычислительные затраты и может усложнить реализацию.</w:t>
+        <w:t>Сложность реализации. Для вычисления необходимых интервалов и обработки пикселей, такой метод обязывает применение более сложных методов, что в дальнейшем увеличивает выч</w:t>
+      </w:r>
+      <w:bookmarkStart w:id="4" w:name="_GoBack"/>
+      <w:bookmarkEnd w:id="4"/>
+      <w:r>
+        <w:t>ислительные затраты и может усложнить реализацию.</w:t>
       </w:r>
     </w:p>
     <w:p>
@@ -2318,10 +2261,7 @@
         <w:pStyle w:val="aff3"/>
       </w:pPr>
       <w:r>
-        <w:t>Можно сделать вывод, что м</w:t>
-      </w:r>
-      <w:r>
-        <w:t xml:space="preserve">етод PVD следует использовать, поскольку он устойчив к статистическому анализу, адаптируется к особенностям изображения, позволяя скрывать больше данных без заметного ухудшения качества. Однако его не рекомендуется применять, если возможно сжатие с потерями, так как данные могут быть утрачены, а также из-за сложности реализации и уязвимости перед современными методами </w:t>
+        <w:t xml:space="preserve">Можно сделать вывод, что метод PVD следует использовать, поскольку он устойчив к статистическому анализу, адаптируется к особенностям изображения, позволяя скрывать больше данных без заметного ухудшения качества. Однако его не рекомендуется применять, если возможно сжатие с потерями, так как данные могут быть утрачены, а также из-за сложности реализации и уязвимости перед современными методами </w:t>
       </w:r>
       <w:proofErr w:type="spellStart"/>
       <w:r>
@@ -2338,7 +2278,6 @@
       </w:pPr>
       <w:bookmarkStart w:id="5" w:name="_Toc178713732"/>
       <w:r>
-        <w:lastRenderedPageBreak/>
         <w:t>1.3 Примеры применения метода PVD</w:t>
       </w:r>
       <w:bookmarkEnd w:id="5"/>
@@ -2365,6 +2304,7 @@
           <w:rStyle w:val="afff3"/>
           <w:b w:val="0"/>
         </w:rPr>
+        <w:lastRenderedPageBreak/>
         <w:t>Защита авторских прав</w:t>
       </w:r>
       <w:r>
@@ -2447,10 +2387,7 @@
         <w:pStyle w:val="aff5"/>
       </w:pPr>
       <w:r>
-        <w:t>Рисунок 1.</w:t>
-      </w:r>
-      <w:r>
-        <w:t>2</w:t>
+        <w:t>Рисунок 1.2</w:t>
       </w:r>
       <w:r>
         <w:t xml:space="preserve"> – </w:t>
@@ -2468,10 +2405,7 @@
         <w:t xml:space="preserve"> </w:t>
       </w:r>
       <w:r>
-        <w:t xml:space="preserve">в </w:t>
-      </w:r>
-      <w:r>
-        <w:t>защите авторского права</w:t>
+        <w:t>в защите авторского права</w:t>
       </w:r>
     </w:p>
     <w:p>
@@ -2606,10 +2540,7 @@
         <w:pStyle w:val="aff5"/>
       </w:pPr>
       <w:r>
-        <w:t>Рисунок 1</w:t>
-      </w:r>
-      <w:r>
-        <w:t>.4</w:t>
+        <w:t>Рисунок 1.4</w:t>
       </w:r>
       <w:r>
         <w:t xml:space="preserve"> – </w:t>
@@ -2665,10 +2596,7 @@
       </w:pPr>
       <w:bookmarkStart w:id="6" w:name="_Toc178713733"/>
       <w:r>
-        <w:t xml:space="preserve">1.4 </w:t>
-      </w:r>
-      <w:r>
-        <w:t>Методы улучшения</w:t>
+        <w:t>1.4 Методы улучшения</w:t>
       </w:r>
       <w:r>
         <w:t xml:space="preserve"> безопасности </w:t>
@@ -3111,13 +3039,7 @@
         </w:rPr>
       </w:pPr>
       <w:r>
-        <w:t>Каждый из этих методов имеет свои уникальные преимущества и недостатки, которые могут быть определяющими в зависимости от конкретных требований и условий использования.</w:t>
-      </w:r>
-      <w:r>
-        <w:t xml:space="preserve"> Выбор</w:t>
-      </w:r>
-      <w:r>
-        <w:t xml:space="preserve"> метода стеганографии должен основываться на балансе между простотой реализации, устойчивостью к изменениям и требованиями к безопасности данных. В условиях быстрого развития технологий и растущей необходимости в защите информации, разнообразие методов стеганографии открывает новые возможности для разработки безопасных и надежных решений.</w:t>
+        <w:t>Каждый из этих методов имеет свои уникальные преимущества и недостатки, которые могут быть определяющими в зависимости от конкретных требований и условий использования. Выбор метода стеганографии должен основываться на балансе между простотой реализации, устойчивостью к изменениям и требованиями к безопасности данных. В условиях быстрого развития технологий и растущей необходимости в защите информации, разнообразие методов стеганографии открывает новые возможности для разработки безопасных и надежных решений.</w:t>
       </w:r>
       <w:r>
         <w:rPr>
@@ -3465,21 +3387,7 @@
           <w:rFonts w:cs="Times New Roman"/>
           <w:spacing w:val="-4"/>
         </w:rPr>
-        <w:t xml:space="preserve">Режим доступа: </w:t>
-      </w:r>
-      <w:r>
-        <w:rPr>
-          <w:rFonts w:cs="Times New Roman"/>
-          <w:spacing w:val="-4"/>
-        </w:rPr>
-        <w:t xml:space="preserve">https://en.wikipedia.org/wiki/List_of_steganography_techniques </w:t>
-      </w:r>
-      <w:r>
-        <w:rPr>
-          <w:rFonts w:cs="Times New Roman"/>
-          <w:spacing w:val="-4"/>
-        </w:rPr>
-        <w:t>– Дата доступа: 30.09.2024.</w:t>
+        <w:t>Режим доступа: https://en.wikipedia.org/wiki/List_of_steganography_techniques – Дата доступа: 30.09.2024.</w:t>
       </w:r>
     </w:p>
     <w:p>
@@ -3868,7 +3776,7 @@
           <w:rPr>
             <w:noProof/>
           </w:rPr>
-          <w:t>4</w:t>
+          <w:t>14</w:t>
         </w:r>
         <w:r>
           <w:fldChar w:fldCharType="end"/>
@@ -8151,7 +8059,7 @@
 </file>
 
 <file path=customXml/itemProps1.xml><?xml version="1.0" encoding="utf-8"?>
-<ds:datastoreItem xmlns:ds="http://schemas.openxmlformats.org/officeDocument/2006/customXml" ds:itemID="{7ECF567B-C8B7-4B49-B298-613C861DAFC9}">
+<ds:datastoreItem xmlns:ds="http://schemas.openxmlformats.org/officeDocument/2006/customXml" ds:itemID="{62F92A63-77F4-4961-937E-73D333F56857}">
   <ds:schemaRefs>
     <ds:schemaRef ds:uri="http://schemas.openxmlformats.org/officeDocument/2006/bibliography"/>
   </ds:schemaRefs>

</xml_diff>